<commit_message>
Further improve word doc
Former-commit-id: 8eb4d567397dd945facb7f20cd92d4297badd693
</commit_message>
<xml_diff>
--- a/tools/custom-reference.docx
+++ b/tools/custom-reference.docx
@@ -113,7 +113,12 @@
         <w:pStyle w:val="Author"/>
       </w:pPr>
       <w:r>
-        <w:t xml:space="preserve"> Author </w:t>
+        <w:t xml:space="preserve"> Autho</w:t>
+      </w:r>
+      <w:bookmarkStart w:id="0" w:name="_GoBack"/>
+      <w:bookmarkEnd w:id="0"/>
+      <w:r>
+        <w:t xml:space="preserve">r </w:t>
       </w:r>
     </w:p>
     <w:p>
@@ -121,6 +126,7 @@
         <w:pStyle w:val="Datum"/>
       </w:pPr>
       <w:r>
+        <w:lastRenderedPageBreak/>
         <w:t xml:space="preserve"> Date </w:t>
       </w:r>
     </w:p>
@@ -136,8 +142,8 @@
       <w:pPr>
         <w:pStyle w:val="Kop1"/>
       </w:pPr>
-      <w:bookmarkStart w:id="0" w:name="heading-1"/>
       <w:bookmarkStart w:id="1" w:name="_Toc33642404"/>
+      <w:bookmarkStart w:id="2" w:name="heading-1"/>
       <w:r>
         <w:lastRenderedPageBreak/>
         <w:t>Heading 1</w:t>
@@ -146,7 +152,7 @@
       <w:r>
         <w:t xml:space="preserve"> </w:t>
       </w:r>
-      <w:bookmarkEnd w:id="0"/>
+      <w:bookmarkEnd w:id="2"/>
     </w:p>
     <w:sdt>
       <w:sdtPr>
@@ -500,7 +506,7 @@
           <w:szCs w:val="32"/>
         </w:rPr>
       </w:pPr>
-      <w:bookmarkStart w:id="2" w:name="heading-2"/>
+      <w:bookmarkStart w:id="3" w:name="heading-2"/>
       <w:r>
         <w:br w:type="page"/>
       </w:r>
@@ -509,110 +515,110 @@
       <w:pPr>
         <w:pStyle w:val="Kop1"/>
       </w:pPr>
-      <w:bookmarkStart w:id="3" w:name="_Toc33642405"/>
+      <w:bookmarkStart w:id="4" w:name="_Toc33642405"/>
       <w:r>
         <w:lastRenderedPageBreak/>
         <w:t>Heading 1</w:t>
       </w:r>
+      <w:bookmarkEnd w:id="4"/>
+      <w:r>
+        <w:t xml:space="preserve"> </w:t>
+      </w:r>
+    </w:p>
+    <w:p>
+      <w:pPr>
+        <w:pStyle w:val="Kop2"/>
+      </w:pPr>
+      <w:r>
+        <w:t xml:space="preserve"> </w:t>
+      </w:r>
+      <w:bookmarkStart w:id="5" w:name="_Toc33642406"/>
+      <w:r>
+        <w:t>Heading 2</w:t>
+      </w:r>
+      <w:bookmarkEnd w:id="5"/>
+      <w:r>
+        <w:t xml:space="preserve"> </w:t>
+      </w:r>
       <w:bookmarkEnd w:id="3"/>
+    </w:p>
+    <w:p>
+      <w:pPr>
+        <w:pStyle w:val="Kop3"/>
+      </w:pPr>
+      <w:bookmarkStart w:id="6" w:name="heading-3"/>
       <w:r>
         <w:t xml:space="preserve"> </w:t>
       </w:r>
-    </w:p>
-    <w:p>
-      <w:pPr>
-        <w:pStyle w:val="Kop2"/>
-      </w:pPr>
+      <w:bookmarkStart w:id="7" w:name="_Toc33642407"/>
+      <w:r>
+        <w:t>Heading 3</w:t>
+      </w:r>
+      <w:bookmarkEnd w:id="7"/>
       <w:r>
         <w:t xml:space="preserve"> </w:t>
       </w:r>
-      <w:bookmarkStart w:id="4" w:name="_Toc33642406"/>
-      <w:r>
-        <w:t>Heading 2</w:t>
-      </w:r>
-      <w:bookmarkEnd w:id="4"/>
-      <w:r>
-        <w:t xml:space="preserve"> </w:t>
-      </w:r>
-      <w:bookmarkEnd w:id="2"/>
-    </w:p>
-    <w:p>
-      <w:pPr>
-        <w:pStyle w:val="Kop3"/>
-      </w:pPr>
-      <w:bookmarkStart w:id="5" w:name="heading-3"/>
-      <w:r>
-        <w:t xml:space="preserve"> </w:t>
-      </w:r>
-      <w:bookmarkStart w:id="6" w:name="_Toc33642407"/>
-      <w:r>
-        <w:t>Heading 3</w:t>
-      </w:r>
       <w:bookmarkEnd w:id="6"/>
-      <w:r>
-        <w:t xml:space="preserve"> </w:t>
-      </w:r>
-      <w:bookmarkEnd w:id="5"/>
     </w:p>
     <w:p>
       <w:pPr>
         <w:pStyle w:val="Kop4"/>
       </w:pPr>
-      <w:bookmarkStart w:id="7" w:name="heading-4"/>
+      <w:bookmarkStart w:id="8" w:name="heading-4"/>
       <w:r>
         <w:t xml:space="preserve"> Heading 4 </w:t>
       </w:r>
-      <w:bookmarkEnd w:id="7"/>
+      <w:bookmarkEnd w:id="8"/>
     </w:p>
     <w:p>
       <w:pPr>
         <w:pStyle w:val="Kop5"/>
       </w:pPr>
-      <w:bookmarkStart w:id="8" w:name="heading-5"/>
+      <w:bookmarkStart w:id="9" w:name="heading-5"/>
       <w:r>
         <w:t xml:space="preserve"> Heading 5 </w:t>
       </w:r>
-      <w:bookmarkEnd w:id="8"/>
+      <w:bookmarkEnd w:id="9"/>
     </w:p>
     <w:p>
       <w:pPr>
         <w:pStyle w:val="Kop6"/>
       </w:pPr>
-      <w:bookmarkStart w:id="9" w:name="heading-6"/>
+      <w:bookmarkStart w:id="10" w:name="heading-6"/>
       <w:r>
         <w:t xml:space="preserve"> Heading 6 </w:t>
       </w:r>
-      <w:bookmarkEnd w:id="9"/>
+      <w:bookmarkEnd w:id="10"/>
     </w:p>
     <w:p>
       <w:pPr>
         <w:pStyle w:val="Kop7"/>
       </w:pPr>
-      <w:bookmarkStart w:id="10" w:name="heading-7"/>
+      <w:bookmarkStart w:id="11" w:name="heading-7"/>
       <w:r>
         <w:t xml:space="preserve"> Heading 7 </w:t>
       </w:r>
-      <w:bookmarkEnd w:id="10"/>
+      <w:bookmarkEnd w:id="11"/>
     </w:p>
     <w:p>
       <w:pPr>
         <w:pStyle w:val="Kop8"/>
       </w:pPr>
-      <w:bookmarkStart w:id="11" w:name="heading-8"/>
+      <w:bookmarkStart w:id="12" w:name="heading-8"/>
       <w:r>
         <w:t xml:space="preserve"> Heading 8 </w:t>
       </w:r>
-      <w:bookmarkEnd w:id="11"/>
+      <w:bookmarkEnd w:id="12"/>
     </w:p>
     <w:p>
       <w:pPr>
         <w:pStyle w:val="Kop9"/>
       </w:pPr>
-      <w:bookmarkStart w:id="12" w:name="heading-9"/>
+      <w:bookmarkStart w:id="13" w:name="heading-9"/>
       <w:r>
         <w:t xml:space="preserve"> Heading 9 </w:t>
       </w:r>
-      <w:bookmarkEnd w:id="12"/>
+      <w:bookmarkEnd w:id="13"/>
     </w:p>
     <w:p>
       <w:pPr>
@@ -663,8 +669,6 @@
       <w:r>
         <w:t xml:space="preserve"> Block Text. </w:t>
       </w:r>
-      <w:bookmarkStart w:id="13" w:name="_GoBack"/>
-      <w:bookmarkEnd w:id="13"/>
     </w:p>
     <w:p>
       <w:pPr>
@@ -1769,9 +1773,11 @@
     <w:name w:val="Date"/>
     <w:next w:val="Plattetekst"/>
     <w:qFormat/>
+    <w:rsid w:val="00216982"/>
     <w:pPr>
       <w:keepNext/>
       <w:keepLines/>
+      <w:pageBreakBefore/>
       <w:jc w:val="center"/>
     </w:pPr>
   </w:style>
@@ -2453,7 +2459,7 @@
 </file>
 
 <file path=customXml/itemProps1.xml><?xml version="1.0" encoding="utf-8"?>
-<ds:datastoreItem xmlns:ds="http://schemas.openxmlformats.org/officeDocument/2006/customXml" ds:itemID="{48A5370A-0851-8B45-B5DF-B207E4856F4B}">
+<ds:datastoreItem xmlns:ds="http://schemas.openxmlformats.org/officeDocument/2006/customXml" ds:itemID="{57464B18-CAA9-FD40-B36F-892635049D41}">
   <ds:schemaRefs>
     <ds:schemaRef ds:uri="http://schemas.openxmlformats.org/officeDocument/2006/bibliography"/>
   </ds:schemaRefs>

</xml_diff>

<commit_message>
First test with newpages and shorter header and footer
Former-commit-id: cc28d0e64d1874209b693b7dc0eded50d2f3b225
</commit_message>
<xml_diff>
--- a/tools/custom-reference.docx
+++ b/tools/custom-reference.docx
@@ -4,15 +4,49 @@
   <w:body>
     <w:p>
       <w:pPr>
-        <w:rPr>
-          <w:rFonts w:asciiTheme="majorHAnsi" w:eastAsiaTheme="majorEastAsia" w:hAnsiTheme="majorHAnsi" w:cstheme="majorBidi"/>
-          <w:b/>
-          <w:bCs/>
-          <w:color w:val="345A8A" w:themeColor="accent1" w:themeShade="B5"/>
-          <w:sz w:val="36"/>
-          <w:szCs w:val="36"/>
-        </w:rPr>
-      </w:pPr>
+        <w:pStyle w:val="Titel"/>
+      </w:pPr>
+      <w:r>
+        <w:t xml:space="preserve"> Title </w:t>
+      </w:r>
+    </w:p>
+    <w:p>
+      <w:pPr>
+        <w:pStyle w:val="Ondertitel"/>
+      </w:pPr>
+      <w:r>
+        <w:t xml:space="preserve"> Subtitle </w:t>
+      </w:r>
+    </w:p>
+    <w:p>
+      <w:pPr>
+        <w:pStyle w:val="Author"/>
+      </w:pPr>
+      <w:r>
+        <w:t xml:space="preserve"> Author </w:t>
+      </w:r>
+    </w:p>
+    <w:p>
+      <w:pPr>
+        <w:pStyle w:val="Author"/>
+      </w:pPr>
+      <w:r>
+        <w:t xml:space="preserve"> Date </w:t>
+      </w:r>
+    </w:p>
+    <w:p>
+      <w:pPr>
+        <w:pStyle w:val="Abstract"/>
+      </w:pPr>
+      <w:r>
+        <w:t xml:space="preserve"> Abstract </w:t>
+      </w:r>
+    </w:p>
+    <w:p>
+      <w:pPr>
+        <w:pStyle w:val="Plattetekst"/>
+      </w:pPr>
+      <w:bookmarkStart w:id="0" w:name="_GoBack"/>
       <w:r>
         <w:rPr>
           <w:rFonts w:asciiTheme="majorHAnsi" w:eastAsiaTheme="majorEastAsia" w:hAnsiTheme="majorHAnsi" w:cstheme="majorBidi"/>
@@ -23,14 +57,15 @@
           <w:sz w:val="36"/>
           <w:szCs w:val="36"/>
         </w:rPr>
+        <w:lastRenderedPageBreak/>
         <w:drawing>
-          <wp:anchor distT="0" distB="0" distL="114300" distR="114300" simplePos="0" relativeHeight="251658240" behindDoc="1" locked="0" layoutInCell="1" allowOverlap="1" wp14:anchorId="3408D412">
+          <wp:anchor distT="0" distB="0" distL="114300" distR="114300" simplePos="0" relativeHeight="251659264" behindDoc="1" locked="0" layoutInCell="1" allowOverlap="1" wp14:anchorId="38D28E53" wp14:editId="00AAD009">
             <wp:simplePos x="0" y="0"/>
             <wp:positionH relativeFrom="page">
-              <wp:posOffset>0</wp:posOffset>
+              <wp:posOffset>899795</wp:posOffset>
             </wp:positionH>
             <wp:positionV relativeFrom="paragraph">
-              <wp:posOffset>-899795</wp:posOffset>
+              <wp:posOffset>2134870</wp:posOffset>
             </wp:positionV>
             <wp:extent cx="7737475" cy="10077450"/>
             <wp:effectExtent l="0" t="0" r="0" b="0"/>
@@ -87,83 +122,37 @@
           </wp:anchor>
         </w:drawing>
       </w:r>
-      <w:r>
-        <w:br w:type="page"/>
-      </w:r>
-    </w:p>
-    <w:p>
-      <w:pPr>
-        <w:pStyle w:val="Titel"/>
-      </w:pPr>
-      <w:r>
-        <w:lastRenderedPageBreak/>
-        <w:t xml:space="preserve"> Title </w:t>
-      </w:r>
-    </w:p>
-    <w:p>
-      <w:pPr>
-        <w:pStyle w:val="Ondertitel"/>
-      </w:pPr>
-      <w:r>
-        <w:t xml:space="preserve"> Subtitle </w:t>
-      </w:r>
-    </w:p>
-    <w:p>
-      <w:pPr>
-        <w:pStyle w:val="Author"/>
-      </w:pPr>
-      <w:r>
-        <w:t xml:space="preserve"> Autho</w:t>
-      </w:r>
-      <w:bookmarkStart w:id="0" w:name="_GoBack"/>
       <w:bookmarkEnd w:id="0"/>
-      <w:r>
-        <w:t xml:space="preserve">r </w:t>
-      </w:r>
-    </w:p>
-    <w:p>
-      <w:pPr>
-        <w:pStyle w:val="Datum"/>
-      </w:pPr>
-      <w:r>
-        <w:lastRenderedPageBreak/>
-        <w:t xml:space="preserve"> Date </w:t>
-      </w:r>
-    </w:p>
-    <w:p>
-      <w:pPr>
-        <w:pStyle w:val="Abstract"/>
-      </w:pPr>
-      <w:r>
-        <w:t xml:space="preserve"> Abstract </w:t>
-      </w:r>
     </w:p>
     <w:p>
       <w:pPr>
         <w:pStyle w:val="Kop1"/>
       </w:pPr>
-      <w:bookmarkStart w:id="1" w:name="_Toc33642404"/>
-      <w:bookmarkStart w:id="2" w:name="heading-1"/>
+      <w:bookmarkStart w:id="1" w:name="heading-1"/>
+      <w:bookmarkStart w:id="2" w:name="_Toc33649593"/>
+      <w:bookmarkStart w:id="3" w:name="_Toc33649695"/>
       <w:r>
         <w:lastRenderedPageBreak/>
         <w:t>Heading 1</w:t>
       </w:r>
+      <w:bookmarkEnd w:id="2"/>
+      <w:bookmarkEnd w:id="3"/>
+      <w:r>
+        <w:t xml:space="preserve"> </w:t>
+      </w:r>
       <w:bookmarkEnd w:id="1"/>
-      <w:r>
-        <w:t xml:space="preserve"> </w:t>
-      </w:r>
-      <w:bookmarkEnd w:id="2"/>
+    </w:p>
+    <w:p>
+      <w:pPr>
+        <w:pStyle w:val="Plattetekst"/>
+      </w:pPr>
     </w:p>
     <w:sdt>
       <w:sdtPr>
         <w:rPr>
-          <w:rFonts w:asciiTheme="minorHAnsi" w:eastAsiaTheme="minorHAnsi" w:hAnsiTheme="minorHAnsi" w:cstheme="minorBidi"/>
-          <w:color w:val="auto"/>
-          <w:sz w:val="22"/>
-          <w:szCs w:val="24"/>
           <w:lang w:val="nl-NL"/>
         </w:rPr>
-        <w:id w:val="-1177419532"/>
+        <w:id w:val="-1766150912"/>
         <w:docPartObj>
           <w:docPartGallery w:val="Table of Contents"/>
           <w:docPartUnique/>
@@ -171,9 +160,13 @@
       </w:sdtPr>
       <w:sdtEndPr>
         <w:rPr>
+          <w:rFonts w:asciiTheme="minorHAnsi" w:eastAsiaTheme="minorHAnsi" w:hAnsiTheme="minorHAnsi" w:cstheme="minorBidi"/>
           <w:b/>
           <w:bCs/>
           <w:noProof/>
+          <w:color w:val="auto"/>
+          <w:sz w:val="22"/>
+          <w:szCs w:val="24"/>
           <w:lang w:val="en-US"/>
         </w:rPr>
       </w:sdtEndPr>
@@ -196,7 +189,13 @@
               <w:tab w:val="right" w:leader="dot" w:pos="9396"/>
             </w:tabs>
             <w:rPr>
+              <w:rFonts w:eastAsiaTheme="minorEastAsia"/>
+              <w:b w:val="0"/>
+              <w:bCs w:val="0"/>
               <w:noProof/>
+              <w:sz w:val="24"/>
+              <w:szCs w:val="24"/>
+              <w:lang w:val="nl-NL" w:eastAsia="nl-NL"/>
             </w:rPr>
           </w:pPr>
           <w:r>
@@ -216,7 +215,7 @@
             </w:rPr>
             <w:fldChar w:fldCharType="separate"/>
           </w:r>
-          <w:hyperlink w:anchor="_Toc33642404" w:history="1">
+          <w:hyperlink w:anchor="_Toc33649695" w:history="1">
             <w:r>
               <w:rPr>
                 <w:rStyle w:val="Hyperlink"/>
@@ -243,7 +242,7 @@
                 <w:noProof/>
                 <w:webHidden/>
               </w:rPr>
-              <w:instrText xml:space="preserve"> PAGEREF _Toc33642404 \h </w:instrText>
+              <w:instrText xml:space="preserve"> PAGEREF _Toc33649695 \h </w:instrText>
             </w:r>
             <w:r>
               <w:rPr>
@@ -281,10 +280,16 @@
               <w:tab w:val="right" w:leader="dot" w:pos="9396"/>
             </w:tabs>
             <w:rPr>
+              <w:rFonts w:eastAsiaTheme="minorEastAsia"/>
+              <w:b w:val="0"/>
+              <w:bCs w:val="0"/>
               <w:noProof/>
+              <w:sz w:val="24"/>
+              <w:szCs w:val="24"/>
+              <w:lang w:val="nl-NL" w:eastAsia="nl-NL"/>
             </w:rPr>
           </w:pPr>
-          <w:hyperlink w:anchor="_Toc33642405" w:history="1">
+          <w:hyperlink w:anchor="_Toc33649696" w:history="1">
             <w:r>
               <w:rPr>
                 <w:rStyle w:val="Hyperlink"/>
@@ -311,7 +316,7 @@
                 <w:noProof/>
                 <w:webHidden/>
               </w:rPr>
-              <w:instrText xml:space="preserve"> PAGEREF _Toc33642405 \h </w:instrText>
+              <w:instrText xml:space="preserve"> PAGEREF _Toc33649696 \h </w:instrText>
             </w:r>
             <w:r>
               <w:rPr>
@@ -331,7 +336,7 @@
                 <w:noProof/>
                 <w:webHidden/>
               </w:rPr>
-              <w:t>4</w:t>
+              <w:t>5</w:t>
             </w:r>
             <w:r>
               <w:rPr>
@@ -349,10 +354,16 @@
               <w:tab w:val="right" w:leader="dot" w:pos="9396"/>
             </w:tabs>
             <w:rPr>
+              <w:rFonts w:eastAsiaTheme="minorEastAsia"/>
+              <w:i w:val="0"/>
+              <w:iCs w:val="0"/>
               <w:noProof/>
+              <w:sz w:val="24"/>
+              <w:szCs w:val="24"/>
+              <w:lang w:val="nl-NL" w:eastAsia="nl-NL"/>
             </w:rPr>
           </w:pPr>
-          <w:hyperlink w:anchor="_Toc33642406" w:history="1">
+          <w:hyperlink w:anchor="_Toc33649697" w:history="1">
             <w:r>
               <w:rPr>
                 <w:rStyle w:val="Hyperlink"/>
@@ -379,7 +390,7 @@
                 <w:noProof/>
                 <w:webHidden/>
               </w:rPr>
-              <w:instrText xml:space="preserve"> PAGEREF _Toc33642406 \h </w:instrText>
+              <w:instrText xml:space="preserve"> PAGEREF _Toc33649697 \h </w:instrText>
             </w:r>
             <w:r>
               <w:rPr>
@@ -399,7 +410,7 @@
                 <w:noProof/>
                 <w:webHidden/>
               </w:rPr>
-              <w:t>4</w:t>
+              <w:t>5</w:t>
             </w:r>
             <w:r>
               <w:rPr>
@@ -417,10 +428,14 @@
               <w:tab w:val="right" w:leader="dot" w:pos="9396"/>
             </w:tabs>
             <w:rPr>
+              <w:rFonts w:eastAsiaTheme="minorEastAsia"/>
               <w:noProof/>
+              <w:sz w:val="24"/>
+              <w:szCs w:val="24"/>
+              <w:lang w:val="nl-NL" w:eastAsia="nl-NL"/>
             </w:rPr>
           </w:pPr>
-          <w:hyperlink w:anchor="_Toc33642407" w:history="1">
+          <w:hyperlink w:anchor="_Toc33649698" w:history="1">
             <w:r>
               <w:rPr>
                 <w:rStyle w:val="Hyperlink"/>
@@ -447,7 +462,7 @@
                 <w:noProof/>
                 <w:webHidden/>
               </w:rPr>
-              <w:instrText xml:space="preserve"> PAGEREF _Toc33642407 \h </w:instrText>
+              <w:instrText xml:space="preserve"> PAGEREF _Toc33649698 \h </w:instrText>
             </w:r>
             <w:r>
               <w:rPr>
@@ -467,7 +482,7 @@
                 <w:noProof/>
                 <w:webHidden/>
               </w:rPr>
-              <w:t>4</w:t>
+              <w:t>5</w:t>
             </w:r>
             <w:r>
               <w:rPr>
@@ -497,6 +512,11 @@
     </w:p>
     <w:p>
       <w:pPr>
+        <w:pStyle w:val="Plattetekst"/>
+      </w:pPr>
+    </w:p>
+    <w:p>
+      <w:pPr>
         <w:rPr>
           <w:rFonts w:asciiTheme="majorHAnsi" w:eastAsiaTheme="majorEastAsia" w:hAnsiTheme="majorHAnsi" w:cstheme="majorBidi"/>
           <w:b/>
@@ -506,7 +526,7 @@
           <w:szCs w:val="32"/>
         </w:rPr>
       </w:pPr>
-      <w:bookmarkStart w:id="3" w:name="heading-2"/>
+      <w:bookmarkStart w:id="4" w:name="heading-2"/>
       <w:r>
         <w:br w:type="page"/>
       </w:r>
@@ -515,110 +535,116 @@
       <w:pPr>
         <w:pStyle w:val="Kop1"/>
       </w:pPr>
-      <w:bookmarkStart w:id="4" w:name="_Toc33642405"/>
+      <w:bookmarkStart w:id="5" w:name="_Toc33649594"/>
+      <w:bookmarkStart w:id="6" w:name="_Toc33649696"/>
       <w:r>
         <w:lastRenderedPageBreak/>
         <w:t>Heading 1</w:t>
       </w:r>
+      <w:bookmarkEnd w:id="5"/>
+      <w:bookmarkEnd w:id="6"/>
+      <w:r>
+        <w:t xml:space="preserve"> </w:t>
+      </w:r>
+    </w:p>
+    <w:p>
+      <w:pPr>
+        <w:pStyle w:val="Kop2"/>
+      </w:pPr>
+      <w:r>
+        <w:t xml:space="preserve"> </w:t>
+      </w:r>
+      <w:bookmarkStart w:id="7" w:name="_Toc33649595"/>
+      <w:bookmarkStart w:id="8" w:name="_Toc33649697"/>
+      <w:r>
+        <w:t>Heading 2</w:t>
+      </w:r>
+      <w:bookmarkEnd w:id="7"/>
+      <w:bookmarkEnd w:id="8"/>
+      <w:r>
+        <w:t xml:space="preserve"> </w:t>
+      </w:r>
       <w:bookmarkEnd w:id="4"/>
+    </w:p>
+    <w:p>
+      <w:pPr>
+        <w:pStyle w:val="Kop3"/>
+      </w:pPr>
+      <w:bookmarkStart w:id="9" w:name="heading-3"/>
       <w:r>
         <w:t xml:space="preserve"> </w:t>
       </w:r>
-    </w:p>
-    <w:p>
-      <w:pPr>
-        <w:pStyle w:val="Kop2"/>
-      </w:pPr>
+      <w:bookmarkStart w:id="10" w:name="_Toc33649596"/>
+      <w:bookmarkStart w:id="11" w:name="_Toc33649698"/>
+      <w:r>
+        <w:t>Heading 3</w:t>
+      </w:r>
+      <w:bookmarkEnd w:id="10"/>
+      <w:bookmarkEnd w:id="11"/>
       <w:r>
         <w:t xml:space="preserve"> </w:t>
       </w:r>
-      <w:bookmarkStart w:id="5" w:name="_Toc33642406"/>
-      <w:r>
-        <w:t>Heading 2</w:t>
-      </w:r>
-      <w:bookmarkEnd w:id="5"/>
-      <w:r>
-        <w:t xml:space="preserve"> </w:t>
-      </w:r>
-      <w:bookmarkEnd w:id="3"/>
-    </w:p>
-    <w:p>
-      <w:pPr>
-        <w:pStyle w:val="Kop3"/>
-      </w:pPr>
-      <w:bookmarkStart w:id="6" w:name="heading-3"/>
-      <w:r>
-        <w:t xml:space="preserve"> </w:t>
-      </w:r>
-      <w:bookmarkStart w:id="7" w:name="_Toc33642407"/>
-      <w:r>
-        <w:t>Heading 3</w:t>
-      </w:r>
-      <w:bookmarkEnd w:id="7"/>
-      <w:r>
-        <w:t xml:space="preserve"> </w:t>
-      </w:r>
-      <w:bookmarkEnd w:id="6"/>
+      <w:bookmarkEnd w:id="9"/>
     </w:p>
     <w:p>
       <w:pPr>
         <w:pStyle w:val="Kop4"/>
       </w:pPr>
-      <w:bookmarkStart w:id="8" w:name="heading-4"/>
+      <w:bookmarkStart w:id="12" w:name="heading-4"/>
       <w:r>
         <w:t xml:space="preserve"> Heading 4 </w:t>
       </w:r>
-      <w:bookmarkEnd w:id="8"/>
+      <w:bookmarkEnd w:id="12"/>
     </w:p>
     <w:p>
       <w:pPr>
         <w:pStyle w:val="Kop5"/>
       </w:pPr>
-      <w:bookmarkStart w:id="9" w:name="heading-5"/>
+      <w:bookmarkStart w:id="13" w:name="heading-5"/>
       <w:r>
         <w:t xml:space="preserve"> Heading 5 </w:t>
       </w:r>
-      <w:bookmarkEnd w:id="9"/>
+      <w:bookmarkEnd w:id="13"/>
     </w:p>
     <w:p>
       <w:pPr>
         <w:pStyle w:val="Kop6"/>
       </w:pPr>
-      <w:bookmarkStart w:id="10" w:name="heading-6"/>
+      <w:bookmarkStart w:id="14" w:name="heading-6"/>
       <w:r>
         <w:t xml:space="preserve"> Heading 6 </w:t>
       </w:r>
-      <w:bookmarkEnd w:id="10"/>
+      <w:bookmarkEnd w:id="14"/>
     </w:p>
     <w:p>
       <w:pPr>
         <w:pStyle w:val="Kop7"/>
       </w:pPr>
-      <w:bookmarkStart w:id="11" w:name="heading-7"/>
+      <w:bookmarkStart w:id="15" w:name="heading-7"/>
       <w:r>
         <w:t xml:space="preserve"> Heading 7 </w:t>
       </w:r>
-      <w:bookmarkEnd w:id="11"/>
+      <w:bookmarkEnd w:id="15"/>
     </w:p>
     <w:p>
       <w:pPr>
         <w:pStyle w:val="Kop8"/>
       </w:pPr>
-      <w:bookmarkStart w:id="12" w:name="heading-8"/>
+      <w:bookmarkStart w:id="16" w:name="heading-8"/>
       <w:r>
         <w:t xml:space="preserve"> Heading 8 </w:t>
       </w:r>
-      <w:bookmarkEnd w:id="12"/>
+      <w:bookmarkEnd w:id="16"/>
     </w:p>
     <w:p>
       <w:pPr>
         <w:pStyle w:val="Kop9"/>
       </w:pPr>
-      <w:bookmarkStart w:id="13" w:name="heading-9"/>
+      <w:bookmarkStart w:id="17" w:name="heading-9"/>
       <w:r>
         <w:t xml:space="preserve"> Heading 9 </w:t>
       </w:r>
-      <w:bookmarkEnd w:id="13"/>
+      <w:bookmarkEnd w:id="17"/>
     </w:p>
     <w:p>
       <w:pPr>
@@ -2459,7 +2485,7 @@
 </file>
 
 <file path=customXml/itemProps1.xml><?xml version="1.0" encoding="utf-8"?>
-<ds:datastoreItem xmlns:ds="http://schemas.openxmlformats.org/officeDocument/2006/customXml" ds:itemID="{57464B18-CAA9-FD40-B36F-892635049D41}">
+<ds:datastoreItem xmlns:ds="http://schemas.openxmlformats.org/officeDocument/2006/customXml" ds:itemID="{55D558A3-767E-2243-A1C5-75C29CA4EBA1}">
   <ds:schemaRefs>
     <ds:schemaRef ds:uri="http://schemas.openxmlformats.org/officeDocument/2006/bibliography"/>
   </ds:schemaRefs>

</xml_diff>

<commit_message>
#361: fixed docx justified and KOv4
Former-commit-id: 43ee98c8c3bdb3462e2f708f7341bf6e0c42f024
</commit_message>
<xml_diff>
--- a/tools/custom-reference.docx
+++ b/tools/custom-reference.docx
@@ -46,7 +46,6 @@
       <w:pPr>
         <w:pStyle w:val="Plattetekst"/>
       </w:pPr>
-      <w:bookmarkStart w:id="0" w:name="_GoBack"/>
       <w:r>
         <w:rPr>
           <w:rFonts w:asciiTheme="majorHAnsi" w:eastAsiaTheme="majorEastAsia" w:hAnsiTheme="majorHAnsi" w:cstheme="majorBidi"/>
@@ -122,25 +121,24 @@
           </wp:anchor>
         </w:drawing>
       </w:r>
-      <w:bookmarkEnd w:id="0"/>
     </w:p>
     <w:p>
       <w:pPr>
         <w:pStyle w:val="Kop1"/>
       </w:pPr>
-      <w:bookmarkStart w:id="1" w:name="heading-1"/>
-      <w:bookmarkStart w:id="2" w:name="_Toc33649593"/>
-      <w:bookmarkStart w:id="3" w:name="_Toc33649695"/>
+      <w:bookmarkStart w:id="0" w:name="_Toc33649593"/>
+      <w:bookmarkStart w:id="1" w:name="_Toc33649695"/>
+      <w:bookmarkStart w:id="2" w:name="heading-1"/>
       <w:r>
         <w:lastRenderedPageBreak/>
         <w:t>Heading 1</w:t>
       </w:r>
+      <w:bookmarkEnd w:id="0"/>
+      <w:bookmarkEnd w:id="1"/>
+      <w:r>
+        <w:t xml:space="preserve"> </w:t>
+      </w:r>
       <w:bookmarkEnd w:id="2"/>
-      <w:bookmarkEnd w:id="3"/>
-      <w:r>
-        <w:t xml:space="preserve"> </w:t>
-      </w:r>
-      <w:bookmarkEnd w:id="1"/>
     </w:p>
     <w:p>
       <w:pPr>
@@ -150,6 +148,10 @@
     <w:sdt>
       <w:sdtPr>
         <w:rPr>
+          <w:rFonts w:asciiTheme="minorHAnsi" w:eastAsiaTheme="minorHAnsi" w:hAnsiTheme="minorHAnsi" w:cstheme="minorBidi"/>
+          <w:color w:val="auto"/>
+          <w:sz w:val="22"/>
+          <w:szCs w:val="24"/>
           <w:lang w:val="nl-NL"/>
         </w:rPr>
         <w:id w:val="-1766150912"/>
@@ -160,13 +162,9 @@
       </w:sdtPr>
       <w:sdtEndPr>
         <w:rPr>
-          <w:rFonts w:asciiTheme="minorHAnsi" w:eastAsiaTheme="minorHAnsi" w:hAnsiTheme="minorHAnsi" w:cstheme="minorBidi"/>
           <w:b/>
           <w:bCs/>
           <w:noProof/>
-          <w:color w:val="auto"/>
-          <w:sz w:val="22"/>
-          <w:szCs w:val="24"/>
           <w:lang w:val="en-US"/>
         </w:rPr>
       </w:sdtEndPr>
@@ -526,7 +524,7 @@
           <w:szCs w:val="32"/>
         </w:rPr>
       </w:pPr>
-      <w:bookmarkStart w:id="4" w:name="heading-2"/>
+      <w:bookmarkStart w:id="3" w:name="heading-2"/>
       <w:r>
         <w:br w:type="page"/>
       </w:r>
@@ -535,131 +533,136 @@
       <w:pPr>
         <w:pStyle w:val="Kop1"/>
       </w:pPr>
-      <w:bookmarkStart w:id="5" w:name="_Toc33649594"/>
-      <w:bookmarkStart w:id="6" w:name="_Toc33649696"/>
+      <w:bookmarkStart w:id="4" w:name="_Toc33649594"/>
+      <w:bookmarkStart w:id="5" w:name="_Toc33649696"/>
       <w:r>
         <w:lastRenderedPageBreak/>
         <w:t>Heading 1</w:t>
       </w:r>
+      <w:bookmarkEnd w:id="4"/>
       <w:bookmarkEnd w:id="5"/>
+      <w:r>
+        <w:t xml:space="preserve"> </w:t>
+      </w:r>
+    </w:p>
+    <w:p>
+      <w:pPr>
+        <w:pStyle w:val="Kop2"/>
+      </w:pPr>
+      <w:r>
+        <w:t xml:space="preserve"> </w:t>
+      </w:r>
+      <w:bookmarkStart w:id="6" w:name="_Toc33649595"/>
+      <w:bookmarkStart w:id="7" w:name="_Toc33649697"/>
+      <w:r>
+        <w:t>Heading 2</w:t>
+      </w:r>
       <w:bookmarkEnd w:id="6"/>
+      <w:bookmarkEnd w:id="7"/>
       <w:r>
         <w:t xml:space="preserve"> </w:t>
       </w:r>
-    </w:p>
-    <w:p>
-      <w:pPr>
-        <w:pStyle w:val="Kop2"/>
-      </w:pPr>
+      <w:bookmarkEnd w:id="3"/>
+    </w:p>
+    <w:p>
+      <w:pPr>
+        <w:pStyle w:val="Kop3"/>
+      </w:pPr>
+      <w:bookmarkStart w:id="8" w:name="heading-3"/>
       <w:r>
         <w:t xml:space="preserve"> </w:t>
       </w:r>
-      <w:bookmarkStart w:id="7" w:name="_Toc33649595"/>
-      <w:bookmarkStart w:id="8" w:name="_Toc33649697"/>
-      <w:r>
-        <w:t>Heading 2</w:t>
-      </w:r>
-      <w:bookmarkEnd w:id="7"/>
+      <w:bookmarkStart w:id="9" w:name="_Toc33649596"/>
+      <w:bookmarkStart w:id="10" w:name="_Toc33649698"/>
+      <w:r>
+        <w:t>Heading 3</w:t>
+      </w:r>
+      <w:bookmarkEnd w:id="9"/>
+      <w:bookmarkEnd w:id="10"/>
+      <w:r>
+        <w:t xml:space="preserve"> </w:t>
+      </w:r>
       <w:bookmarkEnd w:id="8"/>
-      <w:r>
-        <w:t xml:space="preserve"> </w:t>
-      </w:r>
-      <w:bookmarkEnd w:id="4"/>
-    </w:p>
-    <w:p>
-      <w:pPr>
-        <w:pStyle w:val="Kop3"/>
-      </w:pPr>
-      <w:bookmarkStart w:id="9" w:name="heading-3"/>
-      <w:r>
-        <w:t xml:space="preserve"> </w:t>
-      </w:r>
-      <w:bookmarkStart w:id="10" w:name="_Toc33649596"/>
-      <w:bookmarkStart w:id="11" w:name="_Toc33649698"/>
-      <w:r>
-        <w:t>Heading 3</w:t>
-      </w:r>
-      <w:bookmarkEnd w:id="10"/>
+    </w:p>
+    <w:p>
+      <w:pPr>
+        <w:pStyle w:val="Kop4"/>
+      </w:pPr>
+      <w:bookmarkStart w:id="11" w:name="heading-4"/>
+      <w:r>
+        <w:t xml:space="preserve"> Heading 4 </w:t>
+      </w:r>
       <w:bookmarkEnd w:id="11"/>
-      <w:r>
-        <w:t xml:space="preserve"> </w:t>
-      </w:r>
-      <w:bookmarkEnd w:id="9"/>
-    </w:p>
-    <w:p>
-      <w:pPr>
-        <w:pStyle w:val="Kop4"/>
-      </w:pPr>
-      <w:bookmarkStart w:id="12" w:name="heading-4"/>
-      <w:r>
-        <w:t xml:space="preserve"> Heading 4 </w:t>
+    </w:p>
+    <w:p>
+      <w:pPr>
+        <w:pStyle w:val="Kop5"/>
+      </w:pPr>
+      <w:bookmarkStart w:id="12" w:name="heading-5"/>
+      <w:r>
+        <w:t xml:space="preserve"> Heading 5 </w:t>
       </w:r>
       <w:bookmarkEnd w:id="12"/>
     </w:p>
     <w:p>
       <w:pPr>
-        <w:pStyle w:val="Kop5"/>
-      </w:pPr>
-      <w:bookmarkStart w:id="13" w:name="heading-5"/>
-      <w:r>
-        <w:t xml:space="preserve"> Heading 5 </w:t>
+        <w:pStyle w:val="Kop6"/>
+      </w:pPr>
+      <w:bookmarkStart w:id="13" w:name="heading-6"/>
+      <w:r>
+        <w:t xml:space="preserve"> Heading 6 </w:t>
       </w:r>
       <w:bookmarkEnd w:id="13"/>
     </w:p>
     <w:p>
       <w:pPr>
-        <w:pStyle w:val="Kop6"/>
-      </w:pPr>
-      <w:bookmarkStart w:id="14" w:name="heading-6"/>
-      <w:r>
-        <w:t xml:space="preserve"> Heading 6 </w:t>
+        <w:pStyle w:val="Kop7"/>
+      </w:pPr>
+      <w:bookmarkStart w:id="14" w:name="heading-7"/>
+      <w:r>
+        <w:t xml:space="preserve"> Heading 7 </w:t>
       </w:r>
       <w:bookmarkEnd w:id="14"/>
     </w:p>
     <w:p>
       <w:pPr>
-        <w:pStyle w:val="Kop7"/>
-      </w:pPr>
-      <w:bookmarkStart w:id="15" w:name="heading-7"/>
-      <w:r>
-        <w:t xml:space="preserve"> Heading 7 </w:t>
+        <w:pStyle w:val="Kop8"/>
+      </w:pPr>
+      <w:bookmarkStart w:id="15" w:name="heading-8"/>
+      <w:r>
+        <w:t xml:space="preserve"> Heading 8 </w:t>
       </w:r>
       <w:bookmarkEnd w:id="15"/>
     </w:p>
     <w:p>
       <w:pPr>
-        <w:pStyle w:val="Kop8"/>
-      </w:pPr>
-      <w:bookmarkStart w:id="16" w:name="heading-8"/>
-      <w:r>
-        <w:t xml:space="preserve"> Heading 8 </w:t>
+        <w:pStyle w:val="Kop9"/>
+      </w:pPr>
+      <w:bookmarkStart w:id="16" w:name="heading-9"/>
+      <w:r>
+        <w:t xml:space="preserve"> Heading 9 </w:t>
       </w:r>
       <w:bookmarkEnd w:id="16"/>
     </w:p>
     <w:p>
       <w:pPr>
-        <w:pStyle w:val="Kop9"/>
-      </w:pPr>
-      <w:bookmarkStart w:id="17" w:name="heading-9"/>
-      <w:r>
-        <w:t xml:space="preserve"> Heading 9 </w:t>
-      </w:r>
+        <w:pStyle w:val="FirstParagraph"/>
+      </w:pPr>
+      <w:r>
+        <w:t xml:space="preserve"> First Paragraph. </w:t>
+      </w:r>
+    </w:p>
+    <w:p>
+      <w:pPr>
+        <w:pStyle w:val="Plattetekst"/>
+      </w:pPr>
+      <w:r>
+        <w:t xml:space="preserve"> Body</w:t>
+      </w:r>
+      <w:bookmarkStart w:id="17" w:name="_GoBack"/>
       <w:bookmarkEnd w:id="17"/>
-    </w:p>
-    <w:p>
-      <w:pPr>
-        <w:pStyle w:val="FirstParagraph"/>
-      </w:pPr>
-      <w:r>
-        <w:t xml:space="preserve"> First Paragraph. </w:t>
-      </w:r>
-    </w:p>
-    <w:p>
-      <w:pPr>
-        <w:pStyle w:val="Plattetekst"/>
-      </w:pPr>
-      <w:r>
-        <w:t xml:space="preserve"> Body Text. Body Text Char.    </w:t>
+      <w:r>
+        <w:t xml:space="preserve"> Text. Body Text Char.    </w:t>
       </w:r>
       <w:r>
         <w:rPr>
@@ -1515,7 +1518,10 @@
   <w:style w:type="paragraph" w:default="1" w:styleId="Standaard">
     <w:name w:val="Normal"/>
     <w:qFormat/>
-    <w:rsid w:val="000E6B8D"/>
+    <w:rsid w:val="00176C1F"/>
+    <w:pPr>
+      <w:jc w:val="both"/>
+    </w:pPr>
     <w:rPr>
       <w:sz w:val="22"/>
     </w:rPr>
@@ -1734,6 +1740,7 @@
     <w:name w:val="Body Text"/>
     <w:basedOn w:val="Standaard"/>
     <w:qFormat/>
+    <w:rsid w:val="00176C1F"/>
     <w:pPr>
       <w:spacing w:before="180" w:after="180"/>
     </w:pPr>
@@ -1743,6 +1750,7 @@
     <w:basedOn w:val="Plattetekst"/>
     <w:next w:val="Plattetekst"/>
     <w:qFormat/>
+    <w:rsid w:val="00176C1F"/>
   </w:style>
   <w:style w:type="paragraph" w:customStyle="1" w:styleId="Compact">
     <w:name w:val="Compact"/>
@@ -1812,6 +1820,7 @@
     <w:basedOn w:val="Standaard"/>
     <w:next w:val="Plattetekst"/>
     <w:qFormat/>
+    <w:rsid w:val="00176C1F"/>
     <w:pPr>
       <w:keepNext/>
       <w:keepLines/>
@@ -2485,7 +2494,7 @@
 </file>
 
 <file path=customXml/itemProps1.xml><?xml version="1.0" encoding="utf-8"?>
-<ds:datastoreItem xmlns:ds="http://schemas.openxmlformats.org/officeDocument/2006/customXml" ds:itemID="{55D558A3-767E-2243-A1C5-75C29CA4EBA1}">
+<ds:datastoreItem xmlns:ds="http://schemas.openxmlformats.org/officeDocument/2006/customXml" ds:itemID="{192BC714-E53A-0B4A-9E34-887EF5974D61}">
   <ds:schemaRefs>
     <ds:schemaRef ds:uri="http://schemas.openxmlformats.org/officeDocument/2006/bibliography"/>
   </ds:schemaRefs>

</xml_diff>